<commit_message>
Cambios finales de Bidkar
Cambios finales de Bidkar
</commit_message>
<xml_diff>
--- a/Proyecto3/DocumentoProyecto.docx
+++ b/Proyecto3/DocumentoProyecto.docx
@@ -429,23 +429,1166 @@
         <w:rPr>
           <w:lang w:val="es-CR"/>
         </w:rPr>
-        <w:t xml:space="preserve"> aplicado a una aplicación </w:t>
-      </w:r>
-      <w:r>
-        <w:rPr>
-          <w:lang w:val="es-CR"/>
-        </w:rPr>
-        <w:t>a un modelo de datos dado acerca de un monitoreo se servicios a vehículos. Los modelos a presentar son: modelo de dominio, el modelo de composición y modelo de acciones.</w:t>
+        <w:t xml:space="preserve"> aplicado a una aplicación a un modelo de datos dado acerca de un monitoreo se servicios a vehículos. Los modelos a presentar son: modelo de dominio, el modelo de composición y modelo de acciones.</w:t>
+      </w:r>
+    </w:p>
+    <w:p>
+      <w:pPr>
+        <w:rPr>
+          <w:lang w:val="es-CR"/>
+        </w:rPr>
+      </w:pPr>
+    </w:p>
+    <w:p>
+      <w:pPr>
+        <w:rPr>
+          <w:lang w:val="es-CR"/>
+        </w:rPr>
+      </w:pPr>
+    </w:p>
+    <w:p>
+      <w:pPr>
+        <w:rPr>
+          <w:lang w:val="es-CR"/>
+        </w:rPr>
+      </w:pPr>
+    </w:p>
+    <w:p>
+      <w:pPr>
+        <w:rPr>
+          <w:lang w:val="es-CR"/>
+        </w:rPr>
+      </w:pPr>
+    </w:p>
+    <w:p>
+      <w:pPr>
+        <w:rPr>
+          <w:lang w:val="es-CR"/>
+        </w:rPr>
+      </w:pPr>
+    </w:p>
+    <w:p>
+      <w:pPr>
+        <w:rPr>
+          <w:lang w:val="es-CR"/>
+        </w:rPr>
+      </w:pPr>
+    </w:p>
+    <w:p>
+      <w:pPr>
+        <w:rPr>
+          <w:lang w:val="es-CR"/>
+        </w:rPr>
+      </w:pPr>
+    </w:p>
+    <w:p>
+      <w:pPr>
+        <w:rPr>
+          <w:lang w:val="es-CR"/>
+        </w:rPr>
+      </w:pPr>
+    </w:p>
+    <w:p>
+      <w:pPr>
+        <w:rPr>
+          <w:lang w:val="es-CR"/>
+        </w:rPr>
+      </w:pPr>
+    </w:p>
+    <w:p>
+      <w:pPr>
+        <w:rPr>
+          <w:lang w:val="es-CR"/>
+        </w:rPr>
+      </w:pPr>
+    </w:p>
+    <w:p>
+      <w:pPr>
+        <w:rPr>
+          <w:lang w:val="es-CR"/>
+        </w:rPr>
+      </w:pPr>
+    </w:p>
+    <w:p>
+      <w:pPr>
+        <w:rPr>
+          <w:lang w:val="es-CR"/>
+        </w:rPr>
+      </w:pPr>
+    </w:p>
+    <w:p>
+      <w:pPr>
+        <w:rPr>
+          <w:lang w:val="es-CR"/>
+        </w:rPr>
+      </w:pPr>
+    </w:p>
+    <w:p>
+      <w:pPr>
+        <w:rPr>
+          <w:lang w:val="es-CR"/>
+        </w:rPr>
+      </w:pPr>
+      <w:r>
+        <w:rPr>
+          <w:lang w:val="es-CR"/>
+        </w:rPr>
+        <w:lastRenderedPageBreak/>
+        <w:t>Modelo de datos</w:t>
+      </w:r>
+    </w:p>
+    <w:p>
+      <w:pPr>
+        <w:rPr>
+          <w:lang w:val="es-CR"/>
+        </w:rPr>
+      </w:pPr>
+      <w:r>
+        <w:rPr>
+          <w:noProof/>
+          <w:lang w:val="es-CR" w:eastAsia="es-CR"/>
+        </w:rPr>
+        <w:drawing>
+          <wp:inline distT="0" distB="0" distL="0" distR="0">
+            <wp:extent cx="5612130" cy="4944870"/>
+            <wp:effectExtent l="0" t="0" r="7620" b="8255"/>
+            <wp:docPr id="1" name="Imagen 1" descr="C:\ProyectosArquitecturaInformacion\Proyecto3\DomainModel.png"/>
+            <wp:cNvGraphicFramePr>
+              <a:graphicFrameLocks xmlns:a="http://schemas.openxmlformats.org/drawingml/2006/main" noChangeAspect="1"/>
+            </wp:cNvGraphicFramePr>
+            <a:graphic xmlns:a="http://schemas.openxmlformats.org/drawingml/2006/main">
+              <a:graphicData uri="http://schemas.openxmlformats.org/drawingml/2006/picture">
+                <pic:pic xmlns:pic="http://schemas.openxmlformats.org/drawingml/2006/picture">
+                  <pic:nvPicPr>
+                    <pic:cNvPr id="0" name="Picture 1" descr="C:\ProyectosArquitecturaInformacion\Proyecto3\DomainModel.png"/>
+                    <pic:cNvPicPr>
+                      <a:picLocks noChangeAspect="1" noChangeArrowheads="1"/>
+                    </pic:cNvPicPr>
+                  </pic:nvPicPr>
+                  <pic:blipFill>
+                    <a:blip r:embed="rId5">
+                      <a:extLst>
+                        <a:ext uri="{28A0092B-C50C-407E-A947-70E740481C1C}">
+                          <a14:useLocalDpi xmlns:a14="http://schemas.microsoft.com/office/drawing/2010/main" val="0"/>
+                        </a:ext>
+                      </a:extLst>
+                    </a:blip>
+                    <a:srcRect/>
+                    <a:stretch>
+                      <a:fillRect/>
+                    </a:stretch>
+                  </pic:blipFill>
+                  <pic:spPr bwMode="auto">
+                    <a:xfrm>
+                      <a:off x="0" y="0"/>
+                      <a:ext cx="5612130" cy="4944870"/>
+                    </a:xfrm>
+                    <a:prstGeom prst="rect">
+                      <a:avLst/>
+                    </a:prstGeom>
+                    <a:noFill/>
+                    <a:ln>
+                      <a:noFill/>
+                    </a:ln>
+                  </pic:spPr>
+                </pic:pic>
+              </a:graphicData>
+            </a:graphic>
+          </wp:inline>
+        </w:drawing>
+      </w:r>
+    </w:p>
+    <w:p>
+      <w:pPr>
+        <w:rPr>
+          <w:lang w:val="es-CR"/>
+        </w:rPr>
+      </w:pPr>
+    </w:p>
+    <w:p>
+      <w:pPr>
+        <w:rPr>
+          <w:lang w:val="es-CR"/>
+        </w:rPr>
+      </w:pPr>
+    </w:p>
+    <w:p>
+      <w:pPr>
+        <w:rPr>
+          <w:lang w:val="es-CR"/>
+        </w:rPr>
+      </w:pPr>
+    </w:p>
+    <w:p>
+      <w:pPr>
+        <w:rPr>
+          <w:lang w:val="es-CR"/>
+        </w:rPr>
+      </w:pPr>
+    </w:p>
+    <w:p>
+      <w:pPr>
+        <w:rPr>
+          <w:lang w:val="es-CR"/>
+        </w:rPr>
+      </w:pPr>
+    </w:p>
+    <w:p>
+      <w:pPr>
+        <w:rPr>
+          <w:lang w:val="es-CR"/>
+        </w:rPr>
+      </w:pPr>
+    </w:p>
+    <w:p>
+      <w:pPr>
+        <w:rPr>
+          <w:lang w:val="es-CR"/>
+        </w:rPr>
+      </w:pPr>
+    </w:p>
+    <w:p>
+      <w:pPr>
+        <w:rPr>
+          <w:lang w:val="es-CR"/>
+        </w:rPr>
+      </w:pPr>
+    </w:p>
+    <w:p>
+      <w:pPr>
+        <w:rPr>
+          <w:lang w:val="es-CR"/>
+        </w:rPr>
+      </w:pPr>
+    </w:p>
+    <w:p>
+      <w:pPr>
+        <w:rPr>
+          <w:lang w:val="es-CR"/>
+        </w:rPr>
+      </w:pPr>
+    </w:p>
+    <w:p>
+      <w:pPr>
+        <w:rPr>
+          <w:lang w:val="es-CR"/>
+        </w:rPr>
+      </w:pPr>
+      <w:r>
+        <w:rPr>
+          <w:lang w:val="es-CR"/>
+        </w:rPr>
+        <w:lastRenderedPageBreak/>
+        <w:t>Modelo composición:</w:t>
+      </w:r>
+    </w:p>
+    <w:p>
+      <w:pPr>
+        <w:rPr>
+          <w:lang w:val="es-CR"/>
+        </w:rPr>
+      </w:pPr>
+      <w:r>
+        <w:rPr>
+          <w:noProof/>
+          <w:lang w:val="es-CR" w:eastAsia="es-CR"/>
+        </w:rPr>
+        <w:drawing>
+          <wp:inline distT="0" distB="0" distL="0" distR="0">
+            <wp:extent cx="5612130" cy="6398061"/>
+            <wp:effectExtent l="0" t="0" r="7620" b="3175"/>
+            <wp:docPr id="2" name="Imagen 2" descr="C:\ProyectosArquitecturaInformacion\Proyecto3\ModeloComposicionInicio.png"/>
+            <wp:cNvGraphicFramePr>
+              <a:graphicFrameLocks xmlns:a="http://schemas.openxmlformats.org/drawingml/2006/main" noChangeAspect="1"/>
+            </wp:cNvGraphicFramePr>
+            <a:graphic xmlns:a="http://schemas.openxmlformats.org/drawingml/2006/main">
+              <a:graphicData uri="http://schemas.openxmlformats.org/drawingml/2006/picture">
+                <pic:pic xmlns:pic="http://schemas.openxmlformats.org/drawingml/2006/picture">
+                  <pic:nvPicPr>
+                    <pic:cNvPr id="0" name="Picture 2" descr="C:\ProyectosArquitecturaInformacion\Proyecto3\ModeloComposicionInicio.png"/>
+                    <pic:cNvPicPr>
+                      <a:picLocks noChangeAspect="1" noChangeArrowheads="1"/>
+                    </pic:cNvPicPr>
+                  </pic:nvPicPr>
+                  <pic:blipFill>
+                    <a:blip r:embed="rId6">
+                      <a:extLst>
+                        <a:ext uri="{28A0092B-C50C-407E-A947-70E740481C1C}">
+                          <a14:useLocalDpi xmlns:a14="http://schemas.microsoft.com/office/drawing/2010/main" val="0"/>
+                        </a:ext>
+                      </a:extLst>
+                    </a:blip>
+                    <a:srcRect/>
+                    <a:stretch>
+                      <a:fillRect/>
+                    </a:stretch>
+                  </pic:blipFill>
+                  <pic:spPr bwMode="auto">
+                    <a:xfrm>
+                      <a:off x="0" y="0"/>
+                      <a:ext cx="5612130" cy="6398061"/>
+                    </a:xfrm>
+                    <a:prstGeom prst="rect">
+                      <a:avLst/>
+                    </a:prstGeom>
+                    <a:noFill/>
+                    <a:ln>
+                      <a:noFill/>
+                    </a:ln>
+                  </pic:spPr>
+                </pic:pic>
+              </a:graphicData>
+            </a:graphic>
+          </wp:inline>
+        </w:drawing>
+      </w:r>
+    </w:p>
+    <w:p>
+      <w:pPr>
+        <w:rPr>
+          <w:lang w:val="es-CR"/>
+        </w:rPr>
+      </w:pPr>
+    </w:p>
+    <w:p>
+      <w:pPr>
+        <w:rPr>
+          <w:lang w:val="es-CR"/>
+        </w:rPr>
+      </w:pPr>
+    </w:p>
+    <w:p>
+      <w:pPr>
+        <w:rPr>
+          <w:lang w:val="es-CR"/>
+        </w:rPr>
+      </w:pPr>
+    </w:p>
+    <w:p>
+      <w:pPr>
+        <w:rPr>
+          <w:lang w:val="es-CR"/>
+        </w:rPr>
+      </w:pPr>
+    </w:p>
+    <w:p>
+      <w:pPr>
+        <w:rPr>
+          <w:lang w:val="es-CR"/>
+        </w:rPr>
+      </w:pPr>
+    </w:p>
+    <w:p>
+      <w:pPr>
+        <w:rPr>
+          <w:lang w:val="es-CR"/>
+        </w:rPr>
+      </w:pPr>
+      <w:r>
+        <w:rPr>
+          <w:lang w:val="es-CR"/>
+        </w:rPr>
+        <w:lastRenderedPageBreak/>
+        <w:t>Modelos de contenido/navegación/acciones</w:t>
+      </w:r>
+      <w:r>
+        <w:rPr>
+          <w:lang w:val="es-CR"/>
+        </w:rPr>
+        <w:t>:</w:t>
+      </w:r>
+    </w:p>
+    <w:p>
+      <w:pPr>
+        <w:rPr>
+          <w:lang w:val="es-CR"/>
+        </w:rPr>
+      </w:pPr>
+      <w:r>
+        <w:rPr>
+          <w:lang w:val="es-CR"/>
+        </w:rPr>
+        <w:t xml:space="preserve">Master Page </w:t>
+      </w:r>
+      <w:proofErr w:type="spellStart"/>
+      <w:r>
+        <w:rPr>
+          <w:lang w:val="es-CR"/>
+        </w:rPr>
+        <w:t>Login</w:t>
+      </w:r>
+      <w:proofErr w:type="spellEnd"/>
+      <w:r>
+        <w:rPr>
+          <w:lang w:val="es-CR"/>
+        </w:rPr>
+        <w:t>:</w:t>
+      </w:r>
+    </w:p>
+    <w:p>
+      <w:pPr>
+        <w:rPr>
+          <w:lang w:val="es-CR"/>
+        </w:rPr>
+      </w:pPr>
+      <w:r>
+        <w:rPr>
+          <w:noProof/>
+          <w:lang w:val="es-CR" w:eastAsia="es-CR"/>
+        </w:rPr>
+        <w:drawing>
+          <wp:inline distT="0" distB="0" distL="0" distR="0">
+            <wp:extent cx="5612130" cy="2141889"/>
+            <wp:effectExtent l="0" t="0" r="7620" b="0"/>
+            <wp:docPr id="3" name="Imagen 3" descr="C:\ProyectosArquitecturaInformacion\Proyecto3\MasterPageLogin.png"/>
+            <wp:cNvGraphicFramePr>
+              <a:graphicFrameLocks xmlns:a="http://schemas.openxmlformats.org/drawingml/2006/main" noChangeAspect="1"/>
+            </wp:cNvGraphicFramePr>
+            <a:graphic xmlns:a="http://schemas.openxmlformats.org/drawingml/2006/main">
+              <a:graphicData uri="http://schemas.openxmlformats.org/drawingml/2006/picture">
+                <pic:pic xmlns:pic="http://schemas.openxmlformats.org/drawingml/2006/picture">
+                  <pic:nvPicPr>
+                    <pic:cNvPr id="0" name="Picture 3" descr="C:\ProyectosArquitecturaInformacion\Proyecto3\MasterPageLogin.png"/>
+                    <pic:cNvPicPr>
+                      <a:picLocks noChangeAspect="1" noChangeArrowheads="1"/>
+                    </pic:cNvPicPr>
+                  </pic:nvPicPr>
+                  <pic:blipFill>
+                    <a:blip r:embed="rId7">
+                      <a:extLst>
+                        <a:ext uri="{28A0092B-C50C-407E-A947-70E740481C1C}">
+                          <a14:useLocalDpi xmlns:a14="http://schemas.microsoft.com/office/drawing/2010/main" val="0"/>
+                        </a:ext>
+                      </a:extLst>
+                    </a:blip>
+                    <a:srcRect/>
+                    <a:stretch>
+                      <a:fillRect/>
+                    </a:stretch>
+                  </pic:blipFill>
+                  <pic:spPr bwMode="auto">
+                    <a:xfrm>
+                      <a:off x="0" y="0"/>
+                      <a:ext cx="5612130" cy="2141889"/>
+                    </a:xfrm>
+                    <a:prstGeom prst="rect">
+                      <a:avLst/>
+                    </a:prstGeom>
+                    <a:noFill/>
+                    <a:ln>
+                      <a:noFill/>
+                    </a:ln>
+                  </pic:spPr>
+                </pic:pic>
+              </a:graphicData>
+            </a:graphic>
+          </wp:inline>
+        </w:drawing>
+      </w:r>
+    </w:p>
+    <w:p>
+      <w:pPr>
+        <w:rPr>
+          <w:lang w:val="es-CR"/>
+        </w:rPr>
+      </w:pPr>
+    </w:p>
+    <w:p/>
+    <w:p/>
+    <w:p/>
+    <w:p/>
+    <w:p/>
+    <w:p/>
+    <w:p/>
+    <w:p/>
+    <w:p/>
+    <w:p/>
+    <w:p/>
+    <w:p/>
+    <w:p/>
+    <w:p/>
+    <w:p/>
+    <w:p/>
+    <w:p/>
+    <w:p/>
+    <w:p>
+      <w:r>
+        <w:lastRenderedPageBreak/>
+        <w:t xml:space="preserve">Master Page </w:t>
+      </w:r>
+      <w:r>
+        <w:t>Service Request View:</w:t>
+      </w:r>
+    </w:p>
+    <w:p>
+      <w:r>
+        <w:rPr>
+          <w:noProof/>
+          <w:lang w:val="es-CR" w:eastAsia="es-CR"/>
+        </w:rPr>
+        <w:drawing>
+          <wp:inline distT="0" distB="0" distL="0" distR="0">
+            <wp:extent cx="4657440" cy="7427595"/>
+            <wp:effectExtent l="0" t="0" r="0" b="1905"/>
+            <wp:docPr id="4" name="Imagen 4" descr="C:\ProyectosArquitecturaInformacion\Proyecto3\MasterPageServiceRequestView.png"/>
+            <wp:cNvGraphicFramePr>
+              <a:graphicFrameLocks xmlns:a="http://schemas.openxmlformats.org/drawingml/2006/main" noChangeAspect="1"/>
+            </wp:cNvGraphicFramePr>
+            <a:graphic xmlns:a="http://schemas.openxmlformats.org/drawingml/2006/main">
+              <a:graphicData uri="http://schemas.openxmlformats.org/drawingml/2006/picture">
+                <pic:pic xmlns:pic="http://schemas.openxmlformats.org/drawingml/2006/picture">
+                  <pic:nvPicPr>
+                    <pic:cNvPr id="0" name="Picture 4" descr="C:\ProyectosArquitecturaInformacion\Proyecto3\MasterPageServiceRequestView.png"/>
+                    <pic:cNvPicPr>
+                      <a:picLocks noChangeAspect="1" noChangeArrowheads="1"/>
+                    </pic:cNvPicPr>
+                  </pic:nvPicPr>
+                  <pic:blipFill>
+                    <a:blip r:embed="rId8">
+                      <a:extLst>
+                        <a:ext uri="{28A0092B-C50C-407E-A947-70E740481C1C}">
+                          <a14:useLocalDpi xmlns:a14="http://schemas.microsoft.com/office/drawing/2010/main" val="0"/>
+                        </a:ext>
+                      </a:extLst>
+                    </a:blip>
+                    <a:srcRect/>
+                    <a:stretch>
+                      <a:fillRect/>
+                    </a:stretch>
+                  </pic:blipFill>
+                  <pic:spPr bwMode="auto">
+                    <a:xfrm>
+                      <a:off x="0" y="0"/>
+                      <a:ext cx="4663047" cy="7436538"/>
+                    </a:xfrm>
+                    <a:prstGeom prst="rect">
+                      <a:avLst/>
+                    </a:prstGeom>
+                    <a:noFill/>
+                    <a:ln>
+                      <a:noFill/>
+                    </a:ln>
+                  </pic:spPr>
+                </pic:pic>
+              </a:graphicData>
+            </a:graphic>
+          </wp:inline>
+        </w:drawing>
+      </w:r>
+    </w:p>
+    <w:p/>
+    <w:p>
+      <w:r>
+        <w:lastRenderedPageBreak/>
+        <w:t>Master Page Service Request Form:</w:t>
+      </w:r>
+    </w:p>
+    <w:p>
+      <w:r>
+        <w:rPr>
+          <w:noProof/>
+          <w:lang w:val="es-CR" w:eastAsia="es-CR"/>
+        </w:rPr>
+        <w:drawing>
+          <wp:inline distT="0" distB="0" distL="0" distR="0">
+            <wp:extent cx="5612130" cy="4744164"/>
+            <wp:effectExtent l="0" t="0" r="7620" b="0"/>
+            <wp:docPr id="5" name="Imagen 5" descr="C:\ProyectosArquitecturaInformacion\Proyecto3\MasterPageServiceRequest.png"/>
+            <wp:cNvGraphicFramePr>
+              <a:graphicFrameLocks xmlns:a="http://schemas.openxmlformats.org/drawingml/2006/main" noChangeAspect="1"/>
+            </wp:cNvGraphicFramePr>
+            <a:graphic xmlns:a="http://schemas.openxmlformats.org/drawingml/2006/main">
+              <a:graphicData uri="http://schemas.openxmlformats.org/drawingml/2006/picture">
+                <pic:pic xmlns:pic="http://schemas.openxmlformats.org/drawingml/2006/picture">
+                  <pic:nvPicPr>
+                    <pic:cNvPr id="0" name="Picture 5" descr="C:\ProyectosArquitecturaInformacion\Proyecto3\MasterPageServiceRequest.png"/>
+                    <pic:cNvPicPr>
+                      <a:picLocks noChangeAspect="1" noChangeArrowheads="1"/>
+                    </pic:cNvPicPr>
+                  </pic:nvPicPr>
+                  <pic:blipFill>
+                    <a:blip r:embed="rId9">
+                      <a:extLst>
+                        <a:ext uri="{28A0092B-C50C-407E-A947-70E740481C1C}">
+                          <a14:useLocalDpi xmlns:a14="http://schemas.microsoft.com/office/drawing/2010/main" val="0"/>
+                        </a:ext>
+                      </a:extLst>
+                    </a:blip>
+                    <a:srcRect/>
+                    <a:stretch>
+                      <a:fillRect/>
+                    </a:stretch>
+                  </pic:blipFill>
+                  <pic:spPr bwMode="auto">
+                    <a:xfrm>
+                      <a:off x="0" y="0"/>
+                      <a:ext cx="5612130" cy="4744164"/>
+                    </a:xfrm>
+                    <a:prstGeom prst="rect">
+                      <a:avLst/>
+                    </a:prstGeom>
+                    <a:noFill/>
+                    <a:ln>
+                      <a:noFill/>
+                    </a:ln>
+                  </pic:spPr>
+                </pic:pic>
+              </a:graphicData>
+            </a:graphic>
+          </wp:inline>
+        </w:drawing>
+      </w:r>
+    </w:p>
+    <w:p/>
+    <w:p/>
+    <w:p/>
+    <w:p/>
+    <w:p/>
+    <w:p/>
+    <w:p/>
+    <w:p/>
+    <w:p/>
+    <w:p/>
+    <w:p/>
+    <w:p>
+      <w:r>
+        <w:lastRenderedPageBreak/>
+        <w:t>Master Page Customer View:</w:t>
+      </w:r>
+    </w:p>
+    <w:p>
+      <w:r>
+        <w:rPr>
+          <w:noProof/>
+          <w:lang w:val="es-CR" w:eastAsia="es-CR"/>
+        </w:rPr>
+        <w:drawing>
+          <wp:inline distT="0" distB="0" distL="0" distR="0">
+            <wp:extent cx="5612130" cy="6505985"/>
+            <wp:effectExtent l="0" t="0" r="7620" b="9525"/>
+            <wp:docPr id="6" name="Imagen 6" descr="C:\ProyectosArquitecturaInformacion\Proyecto3\MasterPageCustomerView.png"/>
+            <wp:cNvGraphicFramePr>
+              <a:graphicFrameLocks xmlns:a="http://schemas.openxmlformats.org/drawingml/2006/main" noChangeAspect="1"/>
+            </wp:cNvGraphicFramePr>
+            <a:graphic xmlns:a="http://schemas.openxmlformats.org/drawingml/2006/main">
+              <a:graphicData uri="http://schemas.openxmlformats.org/drawingml/2006/picture">
+                <pic:pic xmlns:pic="http://schemas.openxmlformats.org/drawingml/2006/picture">
+                  <pic:nvPicPr>
+                    <pic:cNvPr id="0" name="Picture 6" descr="C:\ProyectosArquitecturaInformacion\Proyecto3\MasterPageCustomerView.png"/>
+                    <pic:cNvPicPr>
+                      <a:picLocks noChangeAspect="1" noChangeArrowheads="1"/>
+                    </pic:cNvPicPr>
+                  </pic:nvPicPr>
+                  <pic:blipFill>
+                    <a:blip r:embed="rId10">
+                      <a:extLst>
+                        <a:ext uri="{28A0092B-C50C-407E-A947-70E740481C1C}">
+                          <a14:useLocalDpi xmlns:a14="http://schemas.microsoft.com/office/drawing/2010/main" val="0"/>
+                        </a:ext>
+                      </a:extLst>
+                    </a:blip>
+                    <a:srcRect/>
+                    <a:stretch>
+                      <a:fillRect/>
+                    </a:stretch>
+                  </pic:blipFill>
+                  <pic:spPr bwMode="auto">
+                    <a:xfrm>
+                      <a:off x="0" y="0"/>
+                      <a:ext cx="5612130" cy="6505985"/>
+                    </a:xfrm>
+                    <a:prstGeom prst="rect">
+                      <a:avLst/>
+                    </a:prstGeom>
+                    <a:noFill/>
+                    <a:ln>
+                      <a:noFill/>
+                    </a:ln>
+                  </pic:spPr>
+                </pic:pic>
+              </a:graphicData>
+            </a:graphic>
+          </wp:inline>
+        </w:drawing>
+      </w:r>
+    </w:p>
+    <w:p/>
+    <w:p/>
+    <w:p/>
+    <w:p/>
+    <w:p/>
+    <w:p>
+      <w:r>
+        <w:lastRenderedPageBreak/>
+        <w:t>Master Page Customer form:</w:t>
+      </w:r>
+    </w:p>
+    <w:p>
+      <w:r>
+        <w:rPr>
+          <w:noProof/>
+          <w:lang w:val="es-CR" w:eastAsia="es-CR"/>
+        </w:rPr>
+        <w:drawing>
+          <wp:inline distT="0" distB="0" distL="0" distR="0">
+            <wp:extent cx="5612130" cy="4744164"/>
+            <wp:effectExtent l="0" t="0" r="7620" b="0"/>
+            <wp:docPr id="7" name="Imagen 7" descr="C:\ProyectosArquitecturaInformacion\Proyecto3\MasterPageCustomer.png"/>
+            <wp:cNvGraphicFramePr>
+              <a:graphicFrameLocks xmlns:a="http://schemas.openxmlformats.org/drawingml/2006/main" noChangeAspect="1"/>
+            </wp:cNvGraphicFramePr>
+            <a:graphic xmlns:a="http://schemas.openxmlformats.org/drawingml/2006/main">
+              <a:graphicData uri="http://schemas.openxmlformats.org/drawingml/2006/picture">
+                <pic:pic xmlns:pic="http://schemas.openxmlformats.org/drawingml/2006/picture">
+                  <pic:nvPicPr>
+                    <pic:cNvPr id="0" name="Picture 7" descr="C:\ProyectosArquitecturaInformacion\Proyecto3\MasterPageCustomer.png"/>
+                    <pic:cNvPicPr>
+                      <a:picLocks noChangeAspect="1" noChangeArrowheads="1"/>
+                    </pic:cNvPicPr>
+                  </pic:nvPicPr>
+                  <pic:blipFill>
+                    <a:blip r:embed="rId11">
+                      <a:extLst>
+                        <a:ext uri="{28A0092B-C50C-407E-A947-70E740481C1C}">
+                          <a14:useLocalDpi xmlns:a14="http://schemas.microsoft.com/office/drawing/2010/main" val="0"/>
+                        </a:ext>
+                      </a:extLst>
+                    </a:blip>
+                    <a:srcRect/>
+                    <a:stretch>
+                      <a:fillRect/>
+                    </a:stretch>
+                  </pic:blipFill>
+                  <pic:spPr bwMode="auto">
+                    <a:xfrm>
+                      <a:off x="0" y="0"/>
+                      <a:ext cx="5612130" cy="4744164"/>
+                    </a:xfrm>
+                    <a:prstGeom prst="rect">
+                      <a:avLst/>
+                    </a:prstGeom>
+                    <a:noFill/>
+                    <a:ln>
+                      <a:noFill/>
+                    </a:ln>
+                  </pic:spPr>
+                </pic:pic>
+              </a:graphicData>
+            </a:graphic>
+          </wp:inline>
+        </w:drawing>
+      </w:r>
+    </w:p>
+    <w:p/>
+    <w:p/>
+    <w:p/>
+    <w:p/>
+    <w:p/>
+    <w:p/>
+    <w:p/>
+    <w:p/>
+    <w:p/>
+    <w:p/>
+    <w:p/>
+    <w:p>
+      <w:r>
+        <w:lastRenderedPageBreak/>
+        <w:t>Master Page Service View:</w:t>
+      </w:r>
+    </w:p>
+    <w:p>
+      <w:r>
+        <w:rPr>
+          <w:noProof/>
+          <w:lang w:val="es-CR" w:eastAsia="es-CR"/>
+        </w:rPr>
+        <w:drawing>
+          <wp:inline distT="0" distB="0" distL="0" distR="0">
+            <wp:extent cx="5611782" cy="7560945"/>
+            <wp:effectExtent l="0" t="0" r="8255" b="1905"/>
+            <wp:docPr id="8" name="Imagen 8" descr="C:\ProyectosArquitecturaInformacion\Proyecto3\MasterPageServiceView.png"/>
+            <wp:cNvGraphicFramePr>
+              <a:graphicFrameLocks xmlns:a="http://schemas.openxmlformats.org/drawingml/2006/main" noChangeAspect="1"/>
+            </wp:cNvGraphicFramePr>
+            <a:graphic xmlns:a="http://schemas.openxmlformats.org/drawingml/2006/main">
+              <a:graphicData uri="http://schemas.openxmlformats.org/drawingml/2006/picture">
+                <pic:pic xmlns:pic="http://schemas.openxmlformats.org/drawingml/2006/picture">
+                  <pic:nvPicPr>
+                    <pic:cNvPr id="0" name="Picture 8" descr="C:\ProyectosArquitecturaInformacion\Proyecto3\MasterPageServiceView.png"/>
+                    <pic:cNvPicPr>
+                      <a:picLocks noChangeAspect="1" noChangeArrowheads="1"/>
+                    </pic:cNvPicPr>
+                  </pic:nvPicPr>
+                  <pic:blipFill>
+                    <a:blip r:embed="rId12">
+                      <a:extLst>
+                        <a:ext uri="{28A0092B-C50C-407E-A947-70E740481C1C}">
+                          <a14:useLocalDpi xmlns:a14="http://schemas.microsoft.com/office/drawing/2010/main" val="0"/>
+                        </a:ext>
+                      </a:extLst>
+                    </a:blip>
+                    <a:srcRect/>
+                    <a:stretch>
+                      <a:fillRect/>
+                    </a:stretch>
+                  </pic:blipFill>
+                  <pic:spPr bwMode="auto">
+                    <a:xfrm>
+                      <a:off x="0" y="0"/>
+                      <a:ext cx="5612991" cy="7562574"/>
+                    </a:xfrm>
+                    <a:prstGeom prst="rect">
+                      <a:avLst/>
+                    </a:prstGeom>
+                    <a:noFill/>
+                    <a:ln>
+                      <a:noFill/>
+                    </a:ln>
+                  </pic:spPr>
+                </pic:pic>
+              </a:graphicData>
+            </a:graphic>
+          </wp:inline>
+        </w:drawing>
+      </w:r>
+    </w:p>
+    <w:p/>
+    <w:p>
+      <w:r>
+        <w:lastRenderedPageBreak/>
+        <w:t>Master Page Service form:</w:t>
+      </w:r>
+    </w:p>
+    <w:p/>
+    <w:p>
+      <w:r>
+        <w:rPr>
+          <w:noProof/>
+          <w:lang w:val="es-CR" w:eastAsia="es-CR"/>
+        </w:rPr>
+        <w:drawing>
+          <wp:inline distT="0" distB="0" distL="0" distR="0">
+            <wp:extent cx="5612130" cy="3251835"/>
+            <wp:effectExtent l="0" t="0" r="7620" b="5715"/>
+            <wp:docPr id="9" name="Imagen 9" descr="C:\ProyectosArquitecturaInformacion\Proyecto3\MasterPageService.png"/>
+            <wp:cNvGraphicFramePr>
+              <a:graphicFrameLocks xmlns:a="http://schemas.openxmlformats.org/drawingml/2006/main" noChangeAspect="1"/>
+            </wp:cNvGraphicFramePr>
+            <a:graphic xmlns:a="http://schemas.openxmlformats.org/drawingml/2006/main">
+              <a:graphicData uri="http://schemas.openxmlformats.org/drawingml/2006/picture">
+                <pic:pic xmlns:pic="http://schemas.openxmlformats.org/drawingml/2006/picture">
+                  <pic:nvPicPr>
+                    <pic:cNvPr id="0" name="Picture 9" descr="C:\ProyectosArquitecturaInformacion\Proyecto3\MasterPageService.png"/>
+                    <pic:cNvPicPr>
+                      <a:picLocks noChangeAspect="1" noChangeArrowheads="1"/>
+                    </pic:cNvPicPr>
+                  </pic:nvPicPr>
+                  <pic:blipFill>
+                    <a:blip r:embed="rId13">
+                      <a:extLst>
+                        <a:ext uri="{28A0092B-C50C-407E-A947-70E740481C1C}">
+                          <a14:useLocalDpi xmlns:a14="http://schemas.microsoft.com/office/drawing/2010/main" val="0"/>
+                        </a:ext>
+                      </a:extLst>
+                    </a:blip>
+                    <a:srcRect/>
+                    <a:stretch>
+                      <a:fillRect/>
+                    </a:stretch>
+                  </pic:blipFill>
+                  <pic:spPr bwMode="auto">
+                    <a:xfrm>
+                      <a:off x="0" y="0"/>
+                      <a:ext cx="5612130" cy="3251835"/>
+                    </a:xfrm>
+                    <a:prstGeom prst="rect">
+                      <a:avLst/>
+                    </a:prstGeom>
+                    <a:noFill/>
+                    <a:ln>
+                      <a:noFill/>
+                    </a:ln>
+                  </pic:spPr>
+                </pic:pic>
+              </a:graphicData>
+            </a:graphic>
+          </wp:inline>
+        </w:drawing>
+      </w:r>
+    </w:p>
+    <w:p/>
+    <w:p/>
+    <w:p/>
+    <w:p/>
+    <w:p/>
+    <w:p/>
+    <w:p/>
+    <w:p/>
+    <w:p/>
+    <w:p/>
+    <w:p/>
+    <w:p/>
+    <w:p/>
+    <w:p/>
+    <w:p/>
+    <w:p>
+      <w:r>
+        <w:lastRenderedPageBreak/>
+        <w:t>Master Page Department view:</w:t>
+      </w:r>
+    </w:p>
+    <w:p>
+      <w:r>
+        <w:rPr>
+          <w:noProof/>
+          <w:lang w:val="es-CR" w:eastAsia="es-CR"/>
+        </w:rPr>
+        <w:drawing>
+          <wp:inline distT="0" distB="0" distL="0" distR="0">
+            <wp:extent cx="5612130" cy="6454583"/>
+            <wp:effectExtent l="0" t="0" r="7620" b="3810"/>
+            <wp:docPr id="10" name="Imagen 10" descr="C:\ProyectosArquitecturaInformacion\Proyecto3\MasterPageDepartmentView.png"/>
+            <wp:cNvGraphicFramePr>
+              <a:graphicFrameLocks xmlns:a="http://schemas.openxmlformats.org/drawingml/2006/main" noChangeAspect="1"/>
+            </wp:cNvGraphicFramePr>
+            <a:graphic xmlns:a="http://schemas.openxmlformats.org/drawingml/2006/main">
+              <a:graphicData uri="http://schemas.openxmlformats.org/drawingml/2006/picture">
+                <pic:pic xmlns:pic="http://schemas.openxmlformats.org/drawingml/2006/picture">
+                  <pic:nvPicPr>
+                    <pic:cNvPr id="0" name="Picture 10" descr="C:\ProyectosArquitecturaInformacion\Proyecto3\MasterPageDepartmentView.png"/>
+                    <pic:cNvPicPr>
+                      <a:picLocks noChangeAspect="1" noChangeArrowheads="1"/>
+                    </pic:cNvPicPr>
+                  </pic:nvPicPr>
+                  <pic:blipFill>
+                    <a:blip r:embed="rId14">
+                      <a:extLst>
+                        <a:ext uri="{28A0092B-C50C-407E-A947-70E740481C1C}">
+                          <a14:useLocalDpi xmlns:a14="http://schemas.microsoft.com/office/drawing/2010/main" val="0"/>
+                        </a:ext>
+                      </a:extLst>
+                    </a:blip>
+                    <a:srcRect/>
+                    <a:stretch>
+                      <a:fillRect/>
+                    </a:stretch>
+                  </pic:blipFill>
+                  <pic:spPr bwMode="auto">
+                    <a:xfrm>
+                      <a:off x="0" y="0"/>
+                      <a:ext cx="5612130" cy="6454583"/>
+                    </a:xfrm>
+                    <a:prstGeom prst="rect">
+                      <a:avLst/>
+                    </a:prstGeom>
+                    <a:noFill/>
+                    <a:ln>
+                      <a:noFill/>
+                    </a:ln>
+                  </pic:spPr>
+                </pic:pic>
+              </a:graphicData>
+            </a:graphic>
+          </wp:inline>
+        </w:drawing>
+      </w:r>
+    </w:p>
+    <w:p/>
+    <w:p/>
+    <w:p/>
+    <w:p/>
+    <w:p/>
+    <w:p>
+      <w:r>
+        <w:lastRenderedPageBreak/>
+        <w:t>Master Page Department:</w:t>
+      </w:r>
+    </w:p>
+    <w:p>
+      <w:r>
+        <w:rPr>
+          <w:noProof/>
+          <w:lang w:val="es-CR" w:eastAsia="es-CR"/>
+        </w:rPr>
+        <w:drawing>
+          <wp:inline distT="0" distB="0" distL="0" distR="0">
+            <wp:extent cx="5612130" cy="3020678"/>
+            <wp:effectExtent l="0" t="0" r="7620" b="8890"/>
+            <wp:docPr id="11" name="Imagen 11" descr="C:\ProyectosArquitecturaInformacion\Proyecto3\MasterPageDepartment.png"/>
+            <wp:cNvGraphicFramePr>
+              <a:graphicFrameLocks xmlns:a="http://schemas.openxmlformats.org/drawingml/2006/main" noChangeAspect="1"/>
+            </wp:cNvGraphicFramePr>
+            <a:graphic xmlns:a="http://schemas.openxmlformats.org/drawingml/2006/main">
+              <a:graphicData uri="http://schemas.openxmlformats.org/drawingml/2006/picture">
+                <pic:pic xmlns:pic="http://schemas.openxmlformats.org/drawingml/2006/picture">
+                  <pic:nvPicPr>
+                    <pic:cNvPr id="0" name="Picture 11" descr="C:\ProyectosArquitecturaInformacion\Proyecto3\MasterPageDepartment.png"/>
+                    <pic:cNvPicPr>
+                      <a:picLocks noChangeAspect="1" noChangeArrowheads="1"/>
+                    </pic:cNvPicPr>
+                  </pic:nvPicPr>
+                  <pic:blipFill>
+                    <a:blip r:embed="rId15">
+                      <a:extLst>
+                        <a:ext uri="{28A0092B-C50C-407E-A947-70E740481C1C}">
+                          <a14:useLocalDpi xmlns:a14="http://schemas.microsoft.com/office/drawing/2010/main" val="0"/>
+                        </a:ext>
+                      </a:extLst>
+                    </a:blip>
+                    <a:srcRect/>
+                    <a:stretch>
+                      <a:fillRect/>
+                    </a:stretch>
+                  </pic:blipFill>
+                  <pic:spPr bwMode="auto">
+                    <a:xfrm>
+                      <a:off x="0" y="0"/>
+                      <a:ext cx="5612130" cy="3020678"/>
+                    </a:xfrm>
+                    <a:prstGeom prst="rect">
+                      <a:avLst/>
+                    </a:prstGeom>
+                    <a:noFill/>
+                    <a:ln>
+                      <a:noFill/>
+                    </a:ln>
+                  </pic:spPr>
+                </pic:pic>
+              </a:graphicData>
+            </a:graphic>
+          </wp:inline>
+        </w:drawing>
+      </w:r>
+    </w:p>
+    <w:p/>
+    <w:p/>
+    <w:p/>
+    <w:p/>
+    <w:p/>
+    <w:p/>
+    <w:p/>
+    <w:p/>
+    <w:p/>
+    <w:p/>
+    <w:p/>
+    <w:p/>
+    <w:p/>
+    <w:p/>
+    <w:p/>
+    <w:p/>
+    <w:p/>
+    <w:p>
+      <w:proofErr w:type="spellStart"/>
+      <w:r>
+        <w:lastRenderedPageBreak/>
+        <w:t>Conclusiones</w:t>
+      </w:r>
+      <w:proofErr w:type="spellEnd"/>
+    </w:p>
+    <w:p/>
+    <w:p>
+      <w:pPr>
+        <w:pStyle w:val="Prrafodelista"/>
+        <w:numPr>
+          <w:ilvl w:val="0"/>
+          <w:numId w:val="1"/>
+        </w:numPr>
+        <w:rPr>
+          <w:lang w:val="es-CR"/>
+        </w:rPr>
+      </w:pPr>
+      <w:r>
+        <w:rPr>
+          <w:lang w:val="es-CR"/>
+        </w:rPr>
+        <w:t xml:space="preserve">Un correcto acuerdo en el diseño previo al desarrollo permite ahorrar tiempo en </w:t>
+      </w:r>
+      <w:r>
+        <w:rPr>
+          <w:lang w:val="es-CR"/>
+        </w:rPr>
+        <w:t xml:space="preserve">código, planeación y </w:t>
+      </w:r>
+      <w:r>
+        <w:rPr>
+          <w:lang w:val="es-CR"/>
+        </w:rPr>
+        <w:t>satisfacción del cliente cuando el producto es finalizado</w:t>
+      </w:r>
+    </w:p>
+    <w:p>
+      <w:pPr>
+        <w:pStyle w:val="Prrafodelista"/>
+        <w:numPr>
+          <w:ilvl w:val="0"/>
+          <w:numId w:val="1"/>
+        </w:numPr>
+        <w:rPr>
+          <w:lang w:val="es-CR"/>
+        </w:rPr>
+      </w:pPr>
+      <w:r>
+        <w:rPr>
+          <w:lang w:val="es-CR"/>
+        </w:rPr>
+        <w:t>El modelo IFML permite y toma en  cuenta muchas de las debilidades de modelos anteriores que programadores reclaman indicando que el modelo no está de acuerdo a lo posible en código</w:t>
+      </w:r>
+    </w:p>
+    <w:p>
+      <w:pPr>
+        <w:pStyle w:val="Prrafodelista"/>
+        <w:numPr>
+          <w:ilvl w:val="0"/>
+          <w:numId w:val="1"/>
+        </w:numPr>
+        <w:rPr>
+          <w:lang w:val="es-CR"/>
+        </w:rPr>
+      </w:pPr>
+      <w:r>
+        <w:rPr>
+          <w:lang w:val="es-CR"/>
+        </w:rPr>
+        <w:t>El modelo IFML acude al acuerdo entre tanto cliente final como programadores al dar un modelo que en un inicio muestra un diseño visual y después este es trasformado a un modelo de interacciones visual entre los elementos de la arquitectura que es pasado a los desarrolladores</w:t>
+      </w:r>
+    </w:p>
+    <w:p>
+      <w:pPr>
+        <w:pStyle w:val="Prrafodelista"/>
+        <w:numPr>
+          <w:ilvl w:val="0"/>
+          <w:numId w:val="1"/>
+        </w:numPr>
+        <w:rPr>
+          <w:lang w:val="es-CR"/>
+        </w:rPr>
+      </w:pPr>
+      <w:r>
+        <w:rPr>
+          <w:lang w:val="es-CR"/>
+        </w:rPr>
+        <w:t>IFML se muestra como un modelo muy flexible, pero a su vez esta flexibilidad causa malentendidos en la forma que un grupo de persona envueltas en el proyecto pueden interpretar</w:t>
+      </w:r>
+    </w:p>
+    <w:p>
+      <w:pPr>
+        <w:pStyle w:val="Prrafodelista"/>
+        <w:numPr>
+          <w:ilvl w:val="0"/>
+          <w:numId w:val="1"/>
+        </w:numPr>
+        <w:rPr>
+          <w:lang w:val="es-CR"/>
+        </w:rPr>
+      </w:pPr>
+      <w:r>
+        <w:rPr>
+          <w:lang w:val="es-CR"/>
+        </w:rPr>
+        <w:t>El modelo IFML aplica mucho texto en el desarrollo de sus diseños lo que a su vez hace más lento el proceso de entendimiento del modelo presentado y hace que el siguiente nivel después del modelado quede poco claro y a su vez confuso en las interpretaciones de lo visual y lo que aparece escrito</w:t>
       </w:r>
       <w:bookmarkStart w:id="1" w:name="_GoBack"/>
       <w:bookmarkEnd w:id="1"/>
-    </w:p>
-    <w:p>
-      <w:pPr>
-        <w:rPr>
-          <w:lang w:val="es-CR"/>
-        </w:rPr>
-      </w:pPr>
     </w:p>
     <w:sectPr>
       <w:pgSz w:w="12240" w:h="15840"/>
@@ -455,6 +1598,103 @@
     </w:sectPr>
   </w:body>
 </w:document>
+</file>
+
+<file path=word/numbering.xml><?xml version="1.0" encoding="utf-8"?>
+<w:numbering xmlns:wpc="http://schemas.microsoft.com/office/word/2010/wordprocessingCanvas" xmlns:mc="http://schemas.openxmlformats.org/markup-compatibility/2006" xmlns:o="urn:schemas-microsoft-com:office:office" xmlns:r="http://schemas.openxmlformats.org/officeDocument/2006/relationships" xmlns:m="http://schemas.openxmlformats.org/officeDocument/2006/math" xmlns:v="urn:schemas-microsoft-com:vml" xmlns:wp14="http://schemas.microsoft.com/office/word/2010/wordprocessingDrawing" xmlns:wp="http://schemas.openxmlformats.org/drawingml/2006/wordprocessingDrawing" xmlns:w10="urn:schemas-microsoft-com:office:word" xmlns:w="http://schemas.openxmlformats.org/wordprocessingml/2006/main" xmlns:w14="http://schemas.microsoft.com/office/word/2010/wordml" xmlns:w15="http://schemas.microsoft.com/office/word/2012/wordml" xmlns:wpg="http://schemas.microsoft.com/office/word/2010/wordprocessingGroup" xmlns:wpi="http://schemas.microsoft.com/office/word/2010/wordprocessingInk" xmlns:wne="http://schemas.microsoft.com/office/word/2006/wordml" xmlns:wps="http://schemas.microsoft.com/office/word/2010/wordprocessingShape" mc:Ignorable="w14 w15 wp14">
+  <w:abstractNum w:abstractNumId="0" w15:restartNumberingAfterBreak="0">
+    <w:nsid w:val="0D1C1EFF"/>
+    <w:multiLevelType w:val="hybridMultilevel"/>
+    <w:tmpl w:val="5642AD60"/>
+    <w:lvl w:ilvl="0" w:tplc="786EAA1A">
+      <w:start w:val="1"/>
+      <w:numFmt w:val="decimal"/>
+      <w:lvlText w:val="%1-"/>
+      <w:lvlJc w:val="left"/>
+      <w:pPr>
+        <w:ind w:left="720" w:hanging="360"/>
+      </w:pPr>
+      <w:rPr>
+        <w:rFonts w:hint="default"/>
+      </w:rPr>
+    </w:lvl>
+    <w:lvl w:ilvl="1" w:tplc="140A0019" w:tentative="1">
+      <w:start w:val="1"/>
+      <w:numFmt w:val="lowerLetter"/>
+      <w:lvlText w:val="%2."/>
+      <w:lvlJc w:val="left"/>
+      <w:pPr>
+        <w:ind w:left="1440" w:hanging="360"/>
+      </w:pPr>
+    </w:lvl>
+    <w:lvl w:ilvl="2" w:tplc="140A001B" w:tentative="1">
+      <w:start w:val="1"/>
+      <w:numFmt w:val="lowerRoman"/>
+      <w:lvlText w:val="%3."/>
+      <w:lvlJc w:val="right"/>
+      <w:pPr>
+        <w:ind w:left="2160" w:hanging="180"/>
+      </w:pPr>
+    </w:lvl>
+    <w:lvl w:ilvl="3" w:tplc="140A000F" w:tentative="1">
+      <w:start w:val="1"/>
+      <w:numFmt w:val="decimal"/>
+      <w:lvlText w:val="%4."/>
+      <w:lvlJc w:val="left"/>
+      <w:pPr>
+        <w:ind w:left="2880" w:hanging="360"/>
+      </w:pPr>
+    </w:lvl>
+    <w:lvl w:ilvl="4" w:tplc="140A0019" w:tentative="1">
+      <w:start w:val="1"/>
+      <w:numFmt w:val="lowerLetter"/>
+      <w:lvlText w:val="%5."/>
+      <w:lvlJc w:val="left"/>
+      <w:pPr>
+        <w:ind w:left="3600" w:hanging="360"/>
+      </w:pPr>
+    </w:lvl>
+    <w:lvl w:ilvl="5" w:tplc="140A001B" w:tentative="1">
+      <w:start w:val="1"/>
+      <w:numFmt w:val="lowerRoman"/>
+      <w:lvlText w:val="%6."/>
+      <w:lvlJc w:val="right"/>
+      <w:pPr>
+        <w:ind w:left="4320" w:hanging="180"/>
+      </w:pPr>
+    </w:lvl>
+    <w:lvl w:ilvl="6" w:tplc="140A000F" w:tentative="1">
+      <w:start w:val="1"/>
+      <w:numFmt w:val="decimal"/>
+      <w:lvlText w:val="%7."/>
+      <w:lvlJc w:val="left"/>
+      <w:pPr>
+        <w:ind w:left="5040" w:hanging="360"/>
+      </w:pPr>
+    </w:lvl>
+    <w:lvl w:ilvl="7" w:tplc="140A0019" w:tentative="1">
+      <w:start w:val="1"/>
+      <w:numFmt w:val="lowerLetter"/>
+      <w:lvlText w:val="%8."/>
+      <w:lvlJc w:val="left"/>
+      <w:pPr>
+        <w:ind w:left="5760" w:hanging="360"/>
+      </w:pPr>
+    </w:lvl>
+    <w:lvl w:ilvl="8" w:tplc="140A001B" w:tentative="1">
+      <w:start w:val="1"/>
+      <w:numFmt w:val="lowerRoman"/>
+      <w:lvlText w:val="%9."/>
+      <w:lvlJc w:val="right"/>
+      <w:pPr>
+        <w:ind w:left="6480" w:hanging="180"/>
+      </w:pPr>
+    </w:lvl>
+  </w:abstractNum>
+  <w:num w:numId="1">
+    <w:abstractNumId w:val="0"/>
+  </w:num>
+</w:numbering>
 </file>
 
 <file path=word/styles.xml><?xml version="1.0" encoding="utf-8"?>
@@ -917,6 +2157,17 @@
       <w:lang w:val="en-US"/>
     </w:rPr>
   </w:style>
+  <w:style w:type="paragraph" w:styleId="Prrafodelista">
+    <w:name w:val="List Paragraph"/>
+    <w:basedOn w:val="Normal"/>
+    <w:uiPriority w:val="34"/>
+    <w:qFormat/>
+    <w:rsid w:val="00B50543"/>
+    <w:pPr>
+      <w:ind w:left="720"/>
+      <w:contextualSpacing/>
+    </w:pPr>
+  </w:style>
 </w:styles>
 </file>
 

</xml_diff>